<commit_message>
Casos de Pruebas Ejecutados
Se documento los Casos de Pruebas ejecutados para los Casos de Uso priorizados
</commit_message>
<xml_diff>
--- a/Fases_de_desarrollo/03-Construccion/03- Pruebas/Pruebas Primeros CU Priorizados/Pruebas CU 18 CRUD Categoria/Caso de Prueba 18 Consultar Categoria_01_Listado.docx
+++ b/Fases_de_desarrollo/03-Construccion/03- Pruebas/Pruebas Primeros CU Priorizados/Pruebas CU 18 CRUD Categoria/Caso de Prueba 18 Consultar Categoria_01_Listado.docx
@@ -552,7 +552,7 @@
           <w:r>
             <w:fldChar w:fldCharType="separate"/>
           </w:r>
-          <w:hyperlink w:anchor="_Toc180950656" w:history="1">
+          <w:hyperlink w:anchor="_Toc181033000" w:history="1">
             <w:r>
               <w:rPr>
                 <w:rStyle w:val="Hipervnculo"/>
@@ -579,7 +579,7 @@
                 <w:noProof/>
                 <w:webHidden/>
               </w:rPr>
-              <w:instrText xml:space="preserve"> PAGEREF _Toc180950656 \h </w:instrText>
+              <w:instrText xml:space="preserve"> PAGEREF _Toc181033000 \h </w:instrText>
             </w:r>
             <w:r>
               <w:rPr>
@@ -623,7 +623,7 @@
               <w:lang w:val="en-US"/>
             </w:rPr>
           </w:pPr>
-          <w:hyperlink w:anchor="_Toc180950657" w:history="1">
+          <w:hyperlink w:anchor="_Toc181033001" w:history="1">
             <w:r>
               <w:rPr>
                 <w:rStyle w:val="Hipervnculo"/>
@@ -650,7 +650,7 @@
                 <w:noProof/>
                 <w:webHidden/>
               </w:rPr>
-              <w:instrText xml:space="preserve"> PAGEREF _Toc180950657 \h </w:instrText>
+              <w:instrText xml:space="preserve"> PAGEREF _Toc181033001 \h </w:instrText>
             </w:r>
             <w:r>
               <w:rPr>
@@ -694,7 +694,7 @@
               <w:lang w:val="en-US"/>
             </w:rPr>
           </w:pPr>
-          <w:hyperlink w:anchor="_Toc180950658" w:history="1">
+          <w:hyperlink w:anchor="_Toc181033002" w:history="1">
             <w:r>
               <w:rPr>
                 <w:rStyle w:val="Hipervnculo"/>
@@ -721,7 +721,7 @@
                 <w:noProof/>
                 <w:webHidden/>
               </w:rPr>
-              <w:instrText xml:space="preserve"> PAGEREF _Toc180950658 \h </w:instrText>
+              <w:instrText xml:space="preserve"> PAGEREF _Toc181033002 \h </w:instrText>
             </w:r>
             <w:r>
               <w:rPr>
@@ -765,7 +765,7 @@
               <w:lang w:val="en-US"/>
             </w:rPr>
           </w:pPr>
-          <w:hyperlink w:anchor="_Toc180950659" w:history="1">
+          <w:hyperlink w:anchor="_Toc181033003" w:history="1">
             <w:r>
               <w:rPr>
                 <w:rStyle w:val="Hipervnculo"/>
@@ -792,7 +792,7 @@
                 <w:noProof/>
                 <w:webHidden/>
               </w:rPr>
-              <w:instrText xml:space="preserve"> PAGEREF _Toc180950659 \h </w:instrText>
+              <w:instrText xml:space="preserve"> PAGEREF _Toc181033003 \h </w:instrText>
             </w:r>
             <w:r>
               <w:rPr>
@@ -836,7 +836,7 @@
               <w:lang w:val="en-US"/>
             </w:rPr>
           </w:pPr>
-          <w:hyperlink w:anchor="_Toc180950660" w:history="1">
+          <w:hyperlink w:anchor="_Toc181033004" w:history="1">
             <w:r>
               <w:rPr>
                 <w:rStyle w:val="Hipervnculo"/>
@@ -863,7 +863,7 @@
                 <w:noProof/>
                 <w:webHidden/>
               </w:rPr>
-              <w:instrText xml:space="preserve"> PAGEREF _Toc180950660 \h </w:instrText>
+              <w:instrText xml:space="preserve"> PAGEREF _Toc181033004 \h </w:instrText>
             </w:r>
             <w:r>
               <w:rPr>
@@ -907,7 +907,7 @@
               <w:lang w:val="en-US"/>
             </w:rPr>
           </w:pPr>
-          <w:hyperlink w:anchor="_Toc180950661" w:history="1">
+          <w:hyperlink w:anchor="_Toc181033005" w:history="1">
             <w:r>
               <w:rPr>
                 <w:rStyle w:val="Hipervnculo"/>
@@ -934,7 +934,7 @@
                 <w:noProof/>
                 <w:webHidden/>
               </w:rPr>
-              <w:instrText xml:space="preserve"> PAGEREF _Toc180950661 \h </w:instrText>
+              <w:instrText xml:space="preserve"> PAGEREF _Toc181033005 \h </w:instrText>
             </w:r>
             <w:r>
               <w:rPr>
@@ -978,13 +978,13 @@
               <w:lang w:val="en-US"/>
             </w:rPr>
           </w:pPr>
-          <w:hyperlink w:anchor="_Toc180950662" w:history="1">
+          <w:hyperlink w:anchor="_Toc181033006" w:history="1">
             <w:r>
               <w:rPr>
                 <w:rStyle w:val="Hipervnculo"/>
                 <w:noProof/>
               </w:rPr>
-              <w:t>Caso de Prueba 18 Consultar Categoría_01</w:t>
+              <w:t>Caso de Prueba 18 Consultar Categoría_01_Listado</w:t>
             </w:r>
             <w:r>
               <w:rPr>
@@ -1005,7 +1005,7 @@
                 <w:noProof/>
                 <w:webHidden/>
               </w:rPr>
-              <w:instrText xml:space="preserve"> PAGEREF _Toc180950662 \h </w:instrText>
+              <w:instrText xml:space="preserve"> PAGEREF _Toc181033006 \h </w:instrText>
             </w:r>
             <w:r>
               <w:rPr>
@@ -1025,7 +1025,7 @@
                 <w:noProof/>
                 <w:webHidden/>
               </w:rPr>
-              <w:t>4</w:t>
+              <w:t>5</w:t>
             </w:r>
             <w:r>
               <w:rPr>
@@ -1099,7 +1099,7 @@
         </w:rPr>
       </w:pPr>
       <w:bookmarkStart w:id="0" w:name="_Toc29278824"/>
-      <w:bookmarkStart w:id="1" w:name="_Toc180950656"/>
+      <w:bookmarkStart w:id="1" w:name="_Toc181033000"/>
       <w:r>
         <w:rPr>
           <w:bCs w:val="0"/>
@@ -1124,7 +1124,7 @@
       <w:pPr>
         <w:pStyle w:val="Ttulo2"/>
       </w:pPr>
-      <w:bookmarkStart w:id="2" w:name="_Toc180950657"/>
+      <w:bookmarkStart w:id="2" w:name="_Toc181033001"/>
       <w:r>
         <w:t>Descripción</w:t>
       </w:r>
@@ -1173,7 +1173,7 @@
         <w:pStyle w:val="Ttulo2"/>
       </w:pPr>
       <w:bookmarkStart w:id="3" w:name="_Toc29278827"/>
-      <w:bookmarkStart w:id="4" w:name="_Toc180950658"/>
+      <w:bookmarkStart w:id="4" w:name="_Toc181033002"/>
       <w:r>
         <w:t>Condiciones de ejecución</w:t>
       </w:r>
@@ -1218,7 +1218,7 @@
         <w:pStyle w:val="PSI-Ttulo2"/>
       </w:pPr>
       <w:bookmarkStart w:id="5" w:name="_Toc29278828"/>
-      <w:bookmarkStart w:id="6" w:name="_Toc180950659"/>
+      <w:bookmarkStart w:id="6" w:name="_Toc181033003"/>
       <w:r>
         <w:t>Entrada</w:t>
       </w:r>
@@ -1307,7 +1307,7 @@
         <w:pStyle w:val="Ttulo2"/>
       </w:pPr>
       <w:bookmarkStart w:id="7" w:name="_Toc29278829"/>
-      <w:bookmarkStart w:id="8" w:name="_Toc180950660"/>
+      <w:bookmarkStart w:id="8" w:name="_Toc181033004"/>
       <w:r>
         <w:t>Resultado esperado</w:t>
       </w:r>
@@ -1330,7 +1330,7 @@
         <w:pStyle w:val="PSI-Ttulo2"/>
       </w:pPr>
       <w:bookmarkStart w:id="9" w:name="_Toc29278830"/>
-      <w:bookmarkStart w:id="10" w:name="_Toc180950661"/>
+      <w:bookmarkStart w:id="10" w:name="_Toc181033005"/>
       <w:r>
         <w:t>Evaluación de la Prueba</w:t>
       </w:r>
@@ -1393,7 +1393,7 @@
       <w:pPr>
         <w:pStyle w:val="PSI-Ttulo1"/>
       </w:pPr>
-      <w:bookmarkStart w:id="11" w:name="_Toc180950662"/>
+      <w:bookmarkStart w:id="11" w:name="_Toc181033006"/>
       <w:r>
         <w:lastRenderedPageBreak/>
         <w:t>Caso de Prueba</w:t>
@@ -1404,10 +1404,10 @@
       <w:r>
         <w:t>18 Consultar Categoría_01</w:t>
       </w:r>
-      <w:bookmarkEnd w:id="11"/>
       <w:r>
         <w:t>_Listado</w:t>
       </w:r>
+      <w:bookmarkEnd w:id="11"/>
     </w:p>
     <w:tbl>
       <w:tblPr>
@@ -1722,7 +1722,14 @@
             </w:r>
             <w:bookmarkEnd w:id="12"/>
             <w:r>
-              <w:t xml:space="preserve"> 18 Consultar Categoría_01</w:t>
+              <w:t xml:space="preserve"> </w:t>
+            </w:r>
+            <w:r>
+              <w:rPr>
+                <w:b/>
+                <w:bCs/>
+              </w:rPr>
+              <w:t>18 Consultar Categoría_01</w:t>
             </w:r>
           </w:p>
         </w:tc>

</xml_diff>